<commit_message>
Revert "update test file"
This reverts commit b6acdf9d73f2e88ca90c59a2665724ddb4ea7f1b.
</commit_message>
<xml_diff>
--- a/TEST.docx
+++ b/TEST.docx
@@ -5,11 +5,6 @@
     <w:p>
       <w:r>
         <w:t>TEST</w:t>
-      </w:r>
-    </w:p>
-    <w:p>
-      <w:r>
-        <w:t>TEST 2</w:t>
       </w:r>
       <w:bookmarkStart w:id="0" w:name="_GoBack"/>
       <w:bookmarkEnd w:id="0"/>

</xml_diff>